<commit_message>
do something to your report :V
</commit_message>
<xml_diff>
--- a/Ex5/n05_g01_LeBaVinh_report.docx
+++ b/Ex5/n05_g01_LeBaVinh_report.docx
@@ -232,6 +232,8 @@
           <w:szCs w:val="32"/>
         </w:rPr>
       </w:pPr>
+      <w:bookmarkStart w:id="0" w:name="_GoBack"/>
+      <w:bookmarkEnd w:id="0"/>
       <w:r>
         <w:rPr>
           <w:b/>
@@ -1530,8 +1532,6 @@
         </w:rPr>
         <w:t xml:space="preserve">- </w:t>
       </w:r>
-      <w:bookmarkStart w:id="0" w:name="_GoBack"/>
-      <w:bookmarkEnd w:id="0"/>
       <w:r>
         <w:rPr>
           <w:sz w:val="32"/>
@@ -1902,7 +1902,21 @@
           <w:sz w:val="32"/>
           <w:szCs w:val="32"/>
         </w:rPr>
-        <w:t xml:space="preserve"> each byte from the infix string to t5 then check it </w:t>
+        <w:t xml:space="preserve"> each byte from the infix string to </w:t>
+      </w:r>
+      <w:r>
+        <w:rPr>
+          <w:sz w:val="32"/>
+          <w:szCs w:val="32"/>
+        </w:rPr>
+        <w:t>$</w:t>
+      </w:r>
+      <w:r>
+        <w:rPr>
+          <w:sz w:val="32"/>
+          <w:szCs w:val="32"/>
+        </w:rPr>
+        <w:t xml:space="preserve">t5 then check it </w:t>
       </w:r>
       <w:r>
         <w:rPr>
@@ -1926,62 +1940,110 @@
           <w:szCs w:val="32"/>
         </w:rPr>
         <w:tab/>
-        <w:t xml:space="preserve">+ If it is a number, store it to s3 then continue scan (if the number </w:t>
-      </w:r>
+        <w:t xml:space="preserve">+ If it is a number, store it to </w:t>
+      </w:r>
+      <w:r>
+        <w:rPr>
+          <w:sz w:val="32"/>
+          <w:szCs w:val="32"/>
+        </w:rPr>
+        <w:t>$</w:t>
+      </w:r>
+      <w:r>
+        <w:rPr>
+          <w:sz w:val="32"/>
+          <w:szCs w:val="32"/>
+        </w:rPr>
+        <w:t xml:space="preserve">s3 then continue scan (if the number has 2 digits, </w:t>
+      </w:r>
+      <w:r>
+        <w:rPr>
+          <w:sz w:val="32"/>
+          <w:szCs w:val="32"/>
+        </w:rPr>
+        <w:t>$</w:t>
+      </w:r>
+      <w:r>
+        <w:rPr>
+          <w:sz w:val="32"/>
+          <w:szCs w:val="32"/>
+        </w:rPr>
+        <w:t>s3 stores 1</w:t>
+      </w:r>
+      <w:r>
+        <w:rPr>
+          <w:sz w:val="32"/>
+          <w:szCs w:val="32"/>
+          <w:vertAlign w:val="superscript"/>
+        </w:rPr>
+        <w:t>st</w:t>
+      </w:r>
+      <w:r>
+        <w:rPr>
+          <w:sz w:val="32"/>
+          <w:szCs w:val="32"/>
+        </w:rPr>
+        <w:t xml:space="preserve"> digit, </w:t>
+      </w:r>
+      <w:r>
+        <w:rPr>
+          <w:sz w:val="32"/>
+          <w:szCs w:val="32"/>
+        </w:rPr>
+        <w:t>$</w:t>
+      </w:r>
+      <w:r>
+        <w:rPr>
+          <w:sz w:val="32"/>
+          <w:szCs w:val="32"/>
+        </w:rPr>
+        <w:t>s4 stores 2</w:t>
+      </w:r>
+      <w:r>
+        <w:rPr>
+          <w:sz w:val="32"/>
+          <w:szCs w:val="32"/>
+          <w:vertAlign w:val="superscript"/>
+        </w:rPr>
+        <w:t>nd</w:t>
+      </w:r>
+      <w:r>
+        <w:rPr>
+          <w:sz w:val="32"/>
+          <w:szCs w:val="32"/>
+        </w:rPr>
+        <w:t xml:space="preserve"> digit) </w:t>
+      </w:r>
+    </w:p>
+    <w:p>
+      <w:pPr>
+        <w:jc w:val="left"/>
+        <w:rPr>
+          <w:sz w:val="32"/>
+          <w:szCs w:val="32"/>
+        </w:rPr>
+      </w:pPr>
       <w:r>
         <w:rPr>
           <w:sz w:val="32"/>
           <w:szCs w:val="32"/>
         </w:rPr>
         <w:tab/>
-        <w:t>has 2 digits, s3 stores 1</w:t>
-      </w:r>
-      <w:r>
-        <w:rPr>
-          <w:sz w:val="32"/>
-          <w:szCs w:val="32"/>
-          <w:vertAlign w:val="superscript"/>
-        </w:rPr>
-        <w:t>st</w:t>
-      </w:r>
-      <w:r>
-        <w:rPr>
-          <w:sz w:val="32"/>
-          <w:szCs w:val="32"/>
-        </w:rPr>
-        <w:t xml:space="preserve"> digit, s4 stores 2</w:t>
-      </w:r>
-      <w:r>
-        <w:rPr>
-          <w:sz w:val="32"/>
-          <w:szCs w:val="32"/>
-          <w:vertAlign w:val="superscript"/>
-        </w:rPr>
-        <w:t>nd</w:t>
-      </w:r>
-      <w:r>
-        <w:rPr>
-          <w:sz w:val="32"/>
-          <w:szCs w:val="32"/>
-        </w:rPr>
-        <w:t xml:space="preserve"> digit) </w:t>
-      </w:r>
-    </w:p>
-    <w:p>
-      <w:pPr>
-        <w:jc w:val="left"/>
-        <w:rPr>
-          <w:sz w:val="32"/>
-          <w:szCs w:val="32"/>
-        </w:rPr>
-      </w:pPr>
-      <w:r>
-        <w:rPr>
-          <w:sz w:val="32"/>
-          <w:szCs w:val="32"/>
-        </w:rPr>
-        <w:tab/>
-        <w:t>+ If not, then put the number to s3</w:t>
+        <w:t xml:space="preserve">+ If not, then put the number to </w:t>
+      </w:r>
+      <w:r>
+        <w:rPr>
+          <w:sz w:val="32"/>
+          <w:szCs w:val="32"/>
+        </w:rPr>
+        <w:t>$</w:t>
+      </w:r>
+      <w:r>
+        <w:rPr>
+          <w:sz w:val="32"/>
+          <w:szCs w:val="32"/>
+        </w:rPr>
+        <w:t>s3</w:t>
       </w:r>
       <w:r>
         <w:rPr>
@@ -2016,7 +2078,21 @@
           <w:sz w:val="32"/>
           <w:szCs w:val="32"/>
         </w:rPr>
-        <w:t xml:space="preserve"> t4 = 1</w:t>
+        <w:t xml:space="preserve"> </w:t>
+      </w:r>
+      <w:r>
+        <w:rPr>
+          <w:sz w:val="32"/>
+          <w:szCs w:val="32"/>
+        </w:rPr>
+        <w:t>$</w:t>
+      </w:r>
+      <w:r>
+        <w:rPr>
+          <w:sz w:val="32"/>
+          <w:szCs w:val="32"/>
+        </w:rPr>
+        <w:t>t4 = 1</w:t>
       </w:r>
       <w:r>
         <w:rPr>
@@ -4195,7 +4271,7 @@
       <w:lvlText w:val="%1."/>
       <w:lvlJc w:val="right"/>
       <w:pPr>
-        <w:ind w:left="720" w:hanging="360"/>
+        <w:ind w:left="360" w:hanging="360"/>
       </w:pPr>
     </w:lvl>
     <w:lvl w:ilvl="1" w:tplc="1E3E7706">
@@ -4204,7 +4280,7 @@
       <w:lvlText w:val="%2."/>
       <w:lvlJc w:val="left"/>
       <w:pPr>
-        <w:ind w:left="1440" w:hanging="360"/>
+        <w:ind w:left="1080" w:hanging="360"/>
       </w:pPr>
       <w:rPr>
         <w:rFonts w:hint="default"/>
@@ -4216,7 +4292,7 @@
       <w:lvlText w:val="%3."/>
       <w:lvlJc w:val="right"/>
       <w:pPr>
-        <w:ind w:left="2160" w:hanging="180"/>
+        <w:ind w:left="1800" w:hanging="180"/>
       </w:pPr>
     </w:lvl>
     <w:lvl w:ilvl="3" w:tplc="0809000F" w:tentative="1">
@@ -4225,7 +4301,7 @@
       <w:lvlText w:val="%4."/>
       <w:lvlJc w:val="left"/>
       <w:pPr>
-        <w:ind w:left="2880" w:hanging="360"/>
+        <w:ind w:left="2520" w:hanging="360"/>
       </w:pPr>
     </w:lvl>
     <w:lvl w:ilvl="4" w:tplc="08090019" w:tentative="1">
@@ -4234,7 +4310,7 @@
       <w:lvlText w:val="%5."/>
       <w:lvlJc w:val="left"/>
       <w:pPr>
-        <w:ind w:left="3600" w:hanging="360"/>
+        <w:ind w:left="3240" w:hanging="360"/>
       </w:pPr>
     </w:lvl>
     <w:lvl w:ilvl="5" w:tplc="0809001B" w:tentative="1">
@@ -4243,7 +4319,7 @@
       <w:lvlText w:val="%6."/>
       <w:lvlJc w:val="right"/>
       <w:pPr>
-        <w:ind w:left="4320" w:hanging="180"/>
+        <w:ind w:left="3960" w:hanging="180"/>
       </w:pPr>
     </w:lvl>
     <w:lvl w:ilvl="6" w:tplc="0809000F" w:tentative="1">
@@ -4252,7 +4328,7 @@
       <w:lvlText w:val="%7."/>
       <w:lvlJc w:val="left"/>
       <w:pPr>
-        <w:ind w:left="5040" w:hanging="360"/>
+        <w:ind w:left="4680" w:hanging="360"/>
       </w:pPr>
     </w:lvl>
     <w:lvl w:ilvl="7" w:tplc="08090019" w:tentative="1">
@@ -4261,7 +4337,7 @@
       <w:lvlText w:val="%8."/>
       <w:lvlJc w:val="left"/>
       <w:pPr>
-        <w:ind w:left="5760" w:hanging="360"/>
+        <w:ind w:left="5400" w:hanging="360"/>
       </w:pPr>
     </w:lvl>
     <w:lvl w:ilvl="8" w:tplc="0809001B" w:tentative="1">
@@ -4270,7 +4346,7 @@
       <w:lvlText w:val="%9."/>
       <w:lvlJc w:val="right"/>
       <w:pPr>
-        <w:ind w:left="6480" w:hanging="180"/>
+        <w:ind w:left="6120" w:hanging="180"/>
       </w:pPr>
     </w:lvl>
   </w:abstractNum>
@@ -5061,6 +5137,7 @@
     <w:lsdException w:name="HTML Sample" w:semiHidden="1" w:unhideWhenUsed="1"/>
     <w:lsdException w:name="HTML Typewriter" w:semiHidden="1" w:unhideWhenUsed="1"/>
     <w:lsdException w:name="HTML Variable" w:semiHidden="1" w:unhideWhenUsed="1"/>
+    <w:lsdException w:name="Normal Table" w:semiHidden="1" w:unhideWhenUsed="1"/>
     <w:lsdException w:name="annotation subject" w:semiHidden="1" w:unhideWhenUsed="1"/>
     <w:lsdException w:name="No List" w:semiHidden="1" w:unhideWhenUsed="1"/>
     <w:lsdException w:name="Outline List 1" w:semiHidden="1" w:unhideWhenUsed="1"/>
@@ -5107,8 +5184,10 @@
     <w:lsdException w:name="Table Subtle 2" w:semiHidden="1" w:unhideWhenUsed="1"/>
     <w:lsdException w:name="Table Web 1" w:semiHidden="1" w:unhideWhenUsed="1"/>
     <w:lsdException w:name="Table Web 2" w:semiHidden="1" w:unhideWhenUsed="1"/>
+    <w:lsdException w:name="Table Web 3" w:semiHidden="1" w:unhideWhenUsed="1"/>
     <w:lsdException w:name="Balloon Text" w:semiHidden="1" w:unhideWhenUsed="1"/>
     <w:lsdException w:name="Table Grid" w:uiPriority="39"/>
+    <w:lsdException w:name="Table Theme" w:semiHidden="1" w:unhideWhenUsed="1"/>
     <w:lsdException w:name="Placeholder Text" w:semiHidden="1"/>
     <w:lsdException w:name="No Spacing" w:uiPriority="1" w:qFormat="1"/>
     <w:lsdException w:name="Light Shading" w:uiPriority="60"/>

</xml_diff>